<commit_message>
Beaute Page : add pink border on selected element Main Page :  add button to quit the game Promenade Page : change background map Drafting documents for colors used and users stories
</commit_message>
<xml_diff>
--- a/files/Couleurs utilisé.docx
+++ b/files/Couleurs utilisé.docx
@@ -4,124 +4,346 @@
   <w:body>
     <w:p>
       <w:r>
-        <w:t>Couleurs utilisé :</w:t>
-      </w:r>
-    </w:p>
-    <w:p>
-      <w:r>
-        <w:t xml:space="preserve">Page d’accueil </w:t>
-      </w:r>
-    </w:p>
-    <w:p>
-      <w:pPr>
-        <w:pStyle w:val="Paragraphedeliste"/>
-        <w:numPr>
-          <w:ilvl w:val="0"/>
-          <w:numId w:val="2"/>
-        </w:numPr>
-      </w:pPr>
-      <w:r>
-        <w:t xml:space="preserve">Bleu marine (Boutons menu, boutons </w:t>
-      </w:r>
-      <w:proofErr w:type="spellStart"/>
-      <w:r>
-        <w:t>fleches</w:t>
-      </w:r>
-      <w:proofErr w:type="spellEnd"/>
-      <w:r>
-        <w:t>). Rappel des couleurs du logo POKEMON</w:t>
-      </w:r>
-    </w:p>
-    <w:p>
-      <w:proofErr w:type="spellStart"/>
-      <w:r>
-        <w:t>Pokedex</w:t>
-      </w:r>
-      <w:proofErr w:type="spellEnd"/>
-    </w:p>
-    <w:p>
-      <w:pPr>
-        <w:pStyle w:val="Paragraphedeliste"/>
-        <w:numPr>
-          <w:ilvl w:val="0"/>
-          <w:numId w:val="2"/>
-        </w:numPr>
-      </w:pPr>
-      <w:r>
-        <w:t xml:space="preserve">Bleu marine (Boutons </w:t>
-      </w:r>
-      <w:proofErr w:type="spellStart"/>
-      <w:r>
-        <w:t>fleches</w:t>
-      </w:r>
-      <w:proofErr w:type="spellEnd"/>
-      <w:r>
-        <w:t>)</w:t>
-      </w:r>
-    </w:p>
-    <w:p>
-      <w:pPr>
-        <w:pStyle w:val="Paragraphedeliste"/>
-        <w:numPr>
-          <w:ilvl w:val="0"/>
-          <w:numId w:val="2"/>
-        </w:numPr>
-      </w:pPr>
-      <w:r>
-        <w:t xml:space="preserve">Gris transparent </w:t>
-      </w:r>
-      <w:r>
-        <w:t>(Design discret)</w:t>
-      </w:r>
-    </w:p>
-    <w:p>
-      <w:r>
-        <w:t xml:space="preserve">Combat </w:t>
-      </w:r>
-    </w:p>
-    <w:p>
-      <w:pPr>
-        <w:pStyle w:val="Paragraphedeliste"/>
-        <w:numPr>
-          <w:ilvl w:val="0"/>
-          <w:numId w:val="2"/>
-        </w:numPr>
-      </w:pPr>
-      <w:r>
-        <w:t>Fond vert (Pour illustrer l’herbe du jeu)</w:t>
-      </w:r>
-    </w:p>
-    <w:p>
-      <w:pPr>
-        <w:pStyle w:val="Paragraphedeliste"/>
-        <w:numPr>
-          <w:ilvl w:val="0"/>
-          <w:numId w:val="2"/>
-        </w:numPr>
-      </w:pPr>
-      <w:r>
-        <w:t>Gris transparent (Design discret)</w:t>
-      </w:r>
-    </w:p>
-    <w:p>
-      <w:r>
-        <w:t xml:space="preserve">Beauté </w:t>
-      </w:r>
-    </w:p>
-    <w:p>
-      <w:pPr>
-        <w:pStyle w:val="Paragraphedeliste"/>
-        <w:numPr>
-          <w:ilvl w:val="0"/>
-          <w:numId w:val="2"/>
-        </w:numPr>
-      </w:pPr>
-      <w:r>
-        <w:t>Fond rose (Pour illustrer la beauté)</w:t>
+        <w:t>Couleurs utilisé</w:t>
+      </w:r>
+      <w:r>
+        <w:t>es</w:t>
+      </w:r>
+      <w:r>
+        <w:t> :</w:t>
       </w:r>
       <w:bookmarkStart w:id="0" w:name="_GoBack"/>
       <w:bookmarkEnd w:id="0"/>
     </w:p>
+    <w:p/>
+    <w:p>
+      <w:r>
+        <w:t>Page d’accueil</w:t>
+      </w:r>
+    </w:p>
+    <w:p>
+      <w:pPr>
+        <w:pStyle w:val="Paragraphedeliste"/>
+        <w:numPr>
+          <w:ilvl w:val="0"/>
+          <w:numId w:val="2"/>
+        </w:numPr>
+      </w:pPr>
+      <w:r>
+        <w:t xml:space="preserve">Bleu marine (boutons, flèches de navigation) : </w:t>
+      </w:r>
+    </w:p>
+    <w:p>
+      <w:pPr>
+        <w:pStyle w:val="Paragraphedeliste"/>
+        <w:numPr>
+          <w:ilvl w:val="1"/>
+          <w:numId w:val="2"/>
+        </w:numPr>
+      </w:pPr>
+      <w:r>
+        <w:t>cette couleur rappel celle du logo Pokémon</w:t>
+      </w:r>
+    </w:p>
+    <w:p>
+      <w:pPr>
+        <w:pStyle w:val="Paragraphedeliste"/>
+        <w:numPr>
+          <w:ilvl w:val="1"/>
+          <w:numId w:val="2"/>
+        </w:numPr>
+      </w:pPr>
+      <w:r>
+        <w:t>le bleu représente la confiance, cette nouvelle version du jeu se veut fidèle à celles déjà existantes, le joueur peut avoir confiance en choisissant ce jeu, c’est une valeur sûre</w:t>
+      </w:r>
+    </w:p>
+    <w:p>
+      <w:pPr>
+        <w:pStyle w:val="Paragraphedeliste"/>
+        <w:numPr>
+          <w:ilvl w:val="0"/>
+          <w:numId w:val="2"/>
+        </w:numPr>
+      </w:pPr>
+      <w:r>
+        <w:t>Rouge (</w:t>
+      </w:r>
+      <w:proofErr w:type="spellStart"/>
+      <w:r>
+        <w:t>pokeball</w:t>
+      </w:r>
+      <w:proofErr w:type="spellEnd"/>
+      <w:r>
+        <w:t>) :</w:t>
+      </w:r>
+    </w:p>
+    <w:p>
+      <w:pPr>
+        <w:pStyle w:val="Paragraphedeliste"/>
+        <w:numPr>
+          <w:ilvl w:val="1"/>
+          <w:numId w:val="2"/>
+        </w:numPr>
+      </w:pPr>
+      <w:r>
+        <w:t xml:space="preserve">C’est la couleur des </w:t>
+      </w:r>
+      <w:proofErr w:type="spellStart"/>
+      <w:r>
+        <w:t>pok</w:t>
+      </w:r>
+      <w:r>
+        <w:t>e</w:t>
+      </w:r>
+      <w:r>
+        <w:t>ball</w:t>
+      </w:r>
+      <w:proofErr w:type="spellEnd"/>
+      <w:r>
+        <w:t xml:space="preserve"> </w:t>
+      </w:r>
+      <w:proofErr w:type="spellStart"/>
+      <w:r>
+        <w:t>standart</w:t>
+      </w:r>
+      <w:proofErr w:type="spellEnd"/>
+    </w:p>
+    <w:p>
+      <w:pPr>
+        <w:pStyle w:val="Paragraphedeliste"/>
+        <w:numPr>
+          <w:ilvl w:val="1"/>
+          <w:numId w:val="2"/>
+        </w:numPr>
+      </w:pPr>
+      <w:r>
+        <w:t>Le rouge permet d’attirer l’œil et de dynamiser la page</w:t>
+      </w:r>
+    </w:p>
+    <w:p>
+      <w:pPr>
+        <w:pStyle w:val="Paragraphedeliste"/>
+        <w:numPr>
+          <w:ilvl w:val="1"/>
+          <w:numId w:val="2"/>
+        </w:numPr>
+      </w:pPr>
+      <w:r>
+        <w:t>Représente l’action, l’excitation, la conquête du pouvoir</w:t>
+      </w:r>
+    </w:p>
+    <w:p>
+      <w:pPr>
+        <w:pStyle w:val="Paragraphedeliste"/>
+        <w:numPr>
+          <w:ilvl w:val="0"/>
+          <w:numId w:val="2"/>
+        </w:numPr>
+      </w:pPr>
+      <w:r>
+        <w:t xml:space="preserve">Gris (menu en haut) : </w:t>
+      </w:r>
+    </w:p>
+    <w:p>
+      <w:pPr>
+        <w:pStyle w:val="Paragraphedeliste"/>
+        <w:numPr>
+          <w:ilvl w:val="1"/>
+          <w:numId w:val="2"/>
+        </w:numPr>
+      </w:pPr>
+      <w:r>
+        <w:t>Couleur neutre, on ne veut pas attirer l’œil sur le bouton « Quitter » du jeu, on veut que le joueur reste le plus longtemps possible sur l’application</w:t>
+      </w:r>
+    </w:p>
+    <w:p/>
+    <w:p>
+      <w:proofErr w:type="spellStart"/>
+      <w:r>
+        <w:t>Pokedex</w:t>
+      </w:r>
+      <w:proofErr w:type="spellEnd"/>
+      <w:r>
+        <w:t> </w:t>
+      </w:r>
+    </w:p>
+    <w:p>
+      <w:pPr>
+        <w:pStyle w:val="Paragraphedeliste"/>
+        <w:numPr>
+          <w:ilvl w:val="0"/>
+          <w:numId w:val="2"/>
+        </w:numPr>
+      </w:pPr>
+      <w:r>
+        <w:t>Thème similaire à la page d’accueil</w:t>
+      </w:r>
+    </w:p>
+    <w:p/>
+    <w:p>
+      <w:r>
+        <w:t>C</w:t>
+      </w:r>
+      <w:r>
+        <w:t>ombat</w:t>
+      </w:r>
+    </w:p>
+    <w:p>
+      <w:pPr>
+        <w:pStyle w:val="Paragraphedeliste"/>
+        <w:numPr>
+          <w:ilvl w:val="0"/>
+          <w:numId w:val="2"/>
+        </w:numPr>
+      </w:pPr>
+      <w:r>
+        <w:t>Vert (motif de fond, barre de vie) :</w:t>
+      </w:r>
+    </w:p>
+    <w:p>
+      <w:pPr>
+        <w:pStyle w:val="Paragraphedeliste"/>
+        <w:numPr>
+          <w:ilvl w:val="1"/>
+          <w:numId w:val="2"/>
+        </w:numPr>
+      </w:pPr>
+      <w:r>
+        <w:t xml:space="preserve">Représente la nature, fait référence aux végétaux, là où on trouve des </w:t>
+      </w:r>
+      <w:proofErr w:type="spellStart"/>
+      <w:r>
+        <w:t>pokémons</w:t>
+      </w:r>
+      <w:proofErr w:type="spellEnd"/>
+      <w:r>
+        <w:t xml:space="preserve"> sauvages</w:t>
+      </w:r>
+    </w:p>
+    <w:p>
+      <w:pPr>
+        <w:pStyle w:val="Paragraphedeliste"/>
+        <w:numPr>
+          <w:ilvl w:val="1"/>
+          <w:numId w:val="2"/>
+        </w:numPr>
+      </w:pPr>
+      <w:r>
+        <w:t>Représente la vie, la respiration</w:t>
+      </w:r>
+    </w:p>
+    <w:p>
+      <w:pPr>
+        <w:pStyle w:val="Paragraphedeliste"/>
+        <w:numPr>
+          <w:ilvl w:val="0"/>
+          <w:numId w:val="2"/>
+        </w:numPr>
+      </w:pPr>
+      <w:r>
+        <w:t>Rouge (</w:t>
+      </w:r>
+      <w:proofErr w:type="spellStart"/>
+      <w:r>
+        <w:t>pokeball</w:t>
+      </w:r>
+      <w:proofErr w:type="spellEnd"/>
+      <w:r>
+        <w:t>, barre de vie)</w:t>
+      </w:r>
+    </w:p>
+    <w:p>
+      <w:pPr>
+        <w:pStyle w:val="Paragraphedeliste"/>
+        <w:numPr>
+          <w:ilvl w:val="1"/>
+          <w:numId w:val="2"/>
+        </w:numPr>
+      </w:pPr>
+      <w:r>
+        <w:t xml:space="preserve">C’est la couleur des </w:t>
+      </w:r>
+      <w:proofErr w:type="spellStart"/>
+      <w:r>
+        <w:t>pokeball</w:t>
+      </w:r>
+      <w:proofErr w:type="spellEnd"/>
+      <w:r>
+        <w:t xml:space="preserve"> </w:t>
+      </w:r>
+      <w:proofErr w:type="spellStart"/>
+      <w:r>
+        <w:t>standart</w:t>
+      </w:r>
+      <w:proofErr w:type="spellEnd"/>
+    </w:p>
+    <w:p>
+      <w:pPr>
+        <w:pStyle w:val="Paragraphedeliste"/>
+        <w:numPr>
+          <w:ilvl w:val="1"/>
+          <w:numId w:val="2"/>
+        </w:numPr>
+      </w:pPr>
+      <w:r>
+        <w:t>Représente l’action</w:t>
+      </w:r>
+    </w:p>
+    <w:p>
+      <w:pPr>
+        <w:pStyle w:val="Paragraphedeliste"/>
+        <w:numPr>
+          <w:ilvl w:val="1"/>
+          <w:numId w:val="2"/>
+        </w:numPr>
+      </w:pPr>
+      <w:r>
+        <w:t>Symbolise le danger, le sang, les blessures infligées</w:t>
+      </w:r>
+    </w:p>
+    <w:p/>
+    <w:p>
+      <w:r>
+        <w:t>Beauté</w:t>
+      </w:r>
+    </w:p>
+    <w:p>
+      <w:pPr>
+        <w:pStyle w:val="Paragraphedeliste"/>
+        <w:numPr>
+          <w:ilvl w:val="0"/>
+          <w:numId w:val="2"/>
+        </w:numPr>
+      </w:pPr>
+      <w:r>
+        <w:t>Rose (motif de fond, vêtements, bordure de sélection) :</w:t>
+      </w:r>
+    </w:p>
+    <w:p>
+      <w:pPr>
+        <w:pStyle w:val="Paragraphedeliste"/>
+        <w:numPr>
+          <w:ilvl w:val="1"/>
+          <w:numId w:val="2"/>
+        </w:numPr>
+      </w:pPr>
+      <w:r>
+        <w:t>Couleur féminine, la beauté est un univers qui touche d’avantage les femmes</w:t>
+      </w:r>
+    </w:p>
+    <w:p>
+      <w:pPr>
+        <w:pStyle w:val="Paragraphedeliste"/>
+        <w:numPr>
+          <w:ilvl w:val="1"/>
+          <w:numId w:val="2"/>
+        </w:numPr>
+      </w:pPr>
+      <w:r>
+        <w:t>Couleur calme, reposante, ça apaise, on ne voit pas le temps passer et on reste sur le jeu pour tester toutes les combinaisons de vêtements</w:t>
+      </w:r>
+    </w:p>
+    <w:p/>
     <w:sectPr>
       <w:pgSz w:w="11906" w:h="16838"/>
       <w:pgMar w:top="1417" w:right="1417" w:bottom="1417" w:left="1417" w:header="708" w:footer="708" w:gutter="0"/>
@@ -261,6 +483,118 @@
         <w:rFonts w:ascii="Calibri" w:eastAsiaTheme="minorHAnsi" w:hAnsi="Calibri" w:cstheme="minorBidi" w:hint="default"/>
       </w:rPr>
     </w:lvl>
+    <w:lvl w:ilvl="1" w:tplc="040C0003">
+      <w:start w:val="1"/>
+      <w:numFmt w:val="bullet"/>
+      <w:lvlText w:val="o"/>
+      <w:lvlJc w:val="left"/>
+      <w:pPr>
+        <w:ind w:left="1440" w:hanging="360"/>
+      </w:pPr>
+      <w:rPr>
+        <w:rFonts w:ascii="Courier New" w:hAnsi="Courier New" w:cs="Courier New" w:hint="default"/>
+      </w:rPr>
+    </w:lvl>
+    <w:lvl w:ilvl="2" w:tplc="040C0005" w:tentative="1">
+      <w:start w:val="1"/>
+      <w:numFmt w:val="bullet"/>
+      <w:lvlText w:val=""/>
+      <w:lvlJc w:val="left"/>
+      <w:pPr>
+        <w:ind w:left="2160" w:hanging="360"/>
+      </w:pPr>
+      <w:rPr>
+        <w:rFonts w:ascii="Wingdings" w:hAnsi="Wingdings" w:hint="default"/>
+      </w:rPr>
+    </w:lvl>
+    <w:lvl w:ilvl="3" w:tplc="040C0001" w:tentative="1">
+      <w:start w:val="1"/>
+      <w:numFmt w:val="bullet"/>
+      <w:lvlText w:val=""/>
+      <w:lvlJc w:val="left"/>
+      <w:pPr>
+        <w:ind w:left="2880" w:hanging="360"/>
+      </w:pPr>
+      <w:rPr>
+        <w:rFonts w:ascii="Symbol" w:hAnsi="Symbol" w:hint="default"/>
+      </w:rPr>
+    </w:lvl>
+    <w:lvl w:ilvl="4" w:tplc="040C0003" w:tentative="1">
+      <w:start w:val="1"/>
+      <w:numFmt w:val="bullet"/>
+      <w:lvlText w:val="o"/>
+      <w:lvlJc w:val="left"/>
+      <w:pPr>
+        <w:ind w:left="3600" w:hanging="360"/>
+      </w:pPr>
+      <w:rPr>
+        <w:rFonts w:ascii="Courier New" w:hAnsi="Courier New" w:cs="Courier New" w:hint="default"/>
+      </w:rPr>
+    </w:lvl>
+    <w:lvl w:ilvl="5" w:tplc="040C0005" w:tentative="1">
+      <w:start w:val="1"/>
+      <w:numFmt w:val="bullet"/>
+      <w:lvlText w:val=""/>
+      <w:lvlJc w:val="left"/>
+      <w:pPr>
+        <w:ind w:left="4320" w:hanging="360"/>
+      </w:pPr>
+      <w:rPr>
+        <w:rFonts w:ascii="Wingdings" w:hAnsi="Wingdings" w:hint="default"/>
+      </w:rPr>
+    </w:lvl>
+    <w:lvl w:ilvl="6" w:tplc="040C0001" w:tentative="1">
+      <w:start w:val="1"/>
+      <w:numFmt w:val="bullet"/>
+      <w:lvlText w:val=""/>
+      <w:lvlJc w:val="left"/>
+      <w:pPr>
+        <w:ind w:left="5040" w:hanging="360"/>
+      </w:pPr>
+      <w:rPr>
+        <w:rFonts w:ascii="Symbol" w:hAnsi="Symbol" w:hint="default"/>
+      </w:rPr>
+    </w:lvl>
+    <w:lvl w:ilvl="7" w:tplc="040C0003" w:tentative="1">
+      <w:start w:val="1"/>
+      <w:numFmt w:val="bullet"/>
+      <w:lvlText w:val="o"/>
+      <w:lvlJc w:val="left"/>
+      <w:pPr>
+        <w:ind w:left="5760" w:hanging="360"/>
+      </w:pPr>
+      <w:rPr>
+        <w:rFonts w:ascii="Courier New" w:hAnsi="Courier New" w:cs="Courier New" w:hint="default"/>
+      </w:rPr>
+    </w:lvl>
+    <w:lvl w:ilvl="8" w:tplc="040C0005" w:tentative="1">
+      <w:start w:val="1"/>
+      <w:numFmt w:val="bullet"/>
+      <w:lvlText w:val=""/>
+      <w:lvlJc w:val="left"/>
+      <w:pPr>
+        <w:ind w:left="6480" w:hanging="360"/>
+      </w:pPr>
+      <w:rPr>
+        <w:rFonts w:ascii="Wingdings" w:hAnsi="Wingdings" w:hint="default"/>
+      </w:rPr>
+    </w:lvl>
+  </w:abstractNum>
+  <w:abstractNum w:abstractNumId="2" w15:restartNumberingAfterBreak="0">
+    <w:nsid w:val="69CE4176"/>
+    <w:multiLevelType w:val="hybridMultilevel"/>
+    <w:tmpl w:val="96D26F4E"/>
+    <w:lvl w:ilvl="0" w:tplc="579C8494">
+      <w:numFmt w:val="bullet"/>
+      <w:lvlText w:val="-"/>
+      <w:lvlJc w:val="left"/>
+      <w:pPr>
+        <w:ind w:left="720" w:hanging="360"/>
+      </w:pPr>
+      <w:rPr>
+        <w:rFonts w:ascii="Calibri" w:eastAsiaTheme="minorHAnsi" w:hAnsi="Calibri" w:cstheme="minorBidi" w:hint="default"/>
+      </w:rPr>
+    </w:lvl>
     <w:lvl w:ilvl="1" w:tplc="040C0003" w:tentative="1">
       <w:start w:val="1"/>
       <w:numFmt w:val="bullet"/>
@@ -363,6 +697,9 @@
   </w:num>
   <w:num w:numId="2">
     <w:abstractNumId w:val="1"/>
+  </w:num>
+  <w:num w:numId="3">
+    <w:abstractNumId w:val="2"/>
   </w:num>
 </w:numbering>
 </file>

</xml_diff>